<commit_message>
edit fit table to bold LRT
</commit_message>
<xml_diff>
--- a/lab3/figures/prop_table.docx
+++ b/lab3/figures/prop_table.docx
@@ -31,6 +31,7 @@
             <w:pPr>
               <w:spacing w:before="0" w:after="60"/>
               <w:keepNext/>
+              <w:jc w:val="start"/>
             </w:pPr>
             <w:r>
               <w:rPr>
@@ -52,6 +53,7 @@
             <w:pPr>
               <w:spacing w:before="0" w:after="60"/>
               <w:keepNext/>
+              <w:jc w:val="end"/>
             </w:pPr>
             <w:r>
               <w:rPr>
@@ -74,6 +76,7 @@
             <w:pPr>
               <w:spacing w:before="0" w:after="60"/>
               <w:keepNext/>
+              <w:jc w:val="end"/>
             </w:pPr>
             <w:r>
               <w:rPr>
@@ -102,6 +105,7 @@
             <w:pPr>
               <w:spacing w:before="0" w:after="60"/>
               <w:keepNext/>
+              <w:jc w:val="start"/>
             </w:pPr>
             <w:r>
               <w:rPr>
@@ -125,6 +129,7 @@
             <w:pPr>
               <w:spacing w:before="0" w:after="60"/>
               <w:keepNext/>
+              <w:jc w:val="end"/>
             </w:pPr>
             <w:r>
               <w:rPr>
@@ -148,6 +153,7 @@
             <w:pPr>
               <w:spacing w:before="0" w:after="60"/>
               <w:keepNext/>
+              <w:jc w:val="end"/>
             </w:pPr>
             <w:r>
               <w:rPr>
@@ -176,6 +182,7 @@
             <w:pPr>
               <w:spacing w:before="0" w:after="60"/>
               <w:keepNext/>
+              <w:jc w:val="start"/>
             </w:pPr>
             <w:r>
               <w:rPr>
@@ -199,6 +206,7 @@
             <w:pPr>
               <w:spacing w:before="0" w:after="60"/>
               <w:keepNext/>
+              <w:jc w:val="end"/>
             </w:pPr>
             <w:r>
               <w:rPr>
@@ -222,6 +230,7 @@
             <w:pPr>
               <w:spacing w:before="0" w:after="60"/>
               <w:keepNext/>
+              <w:jc w:val="end"/>
             </w:pPr>
             <w:r>
               <w:rPr>
@@ -250,6 +259,7 @@
             <w:pPr>
               <w:spacing w:before="0" w:after="60"/>
               <w:keepNext/>
+              <w:jc w:val="start"/>
             </w:pPr>
             <w:r>
               <w:rPr>
@@ -273,6 +283,7 @@
             <w:pPr>
               <w:spacing w:before="0" w:after="60"/>
               <w:keepNext/>
+              <w:jc w:val="end"/>
             </w:pPr>
             <w:r>
               <w:rPr>
@@ -296,6 +307,7 @@
             <w:pPr>
               <w:spacing w:before="0" w:after="60"/>
               <w:keepNext/>
+              <w:jc w:val="end"/>
             </w:pPr>
             <w:r>
               <w:rPr>
@@ -324,6 +336,7 @@
             <w:pPr>
               <w:spacing w:before="0" w:after="60"/>
               <w:keepNext/>
+              <w:jc w:val="start"/>
             </w:pPr>
             <w:r>
               <w:rPr>
@@ -347,6 +360,7 @@
             <w:pPr>
               <w:spacing w:before="0" w:after="60"/>
               <w:keepNext/>
+              <w:jc w:val="end"/>
             </w:pPr>
             <w:r>
               <w:rPr>
@@ -370,6 +384,7 @@
             <w:pPr>
               <w:spacing w:before="0" w:after="60"/>
               <w:keepNext/>
+              <w:jc w:val="end"/>
             </w:pPr>
             <w:r>
               <w:rPr>
@@ -398,6 +413,7 @@
             <w:pPr>
               <w:spacing w:before="0" w:after="60"/>
               <w:keepNext/>
+              <w:jc w:val="start"/>
             </w:pPr>
             <w:r>
               <w:rPr>
@@ -421,6 +437,7 @@
             <w:pPr>
               <w:spacing w:before="0" w:after="60"/>
               <w:keepNext/>
+              <w:jc w:val="end"/>
             </w:pPr>
             <w:r>
               <w:rPr>
@@ -444,6 +461,7 @@
             <w:pPr>
               <w:spacing w:before="0" w:after="60"/>
               <w:keepNext/>
+              <w:jc w:val="end"/>
             </w:pPr>
             <w:r>
               <w:rPr>
@@ -472,6 +490,7 @@
             <w:pPr>
               <w:spacing w:before="0" w:after="60"/>
               <w:keepNext/>
+              <w:jc w:val="start"/>
             </w:pPr>
             <w:r>
               <w:rPr>
@@ -495,6 +514,7 @@
             <w:pPr>
               <w:spacing w:before="0" w:after="60"/>
               <w:keepNext/>
+              <w:jc w:val="end"/>
             </w:pPr>
             <w:r>
               <w:rPr>
@@ -518,6 +538,7 @@
             <w:pPr>
               <w:spacing w:before="0" w:after="60"/>
               <w:keepNext/>
+              <w:jc w:val="end"/>
             </w:pPr>
             <w:r>
               <w:rPr>

</xml_diff>